<commit_message>
updates for CN and EE
</commit_message>
<xml_diff>
--- a/FinalReport.docx
+++ b/FinalReport.docx
@@ -585,6 +585,454 @@
               </m:sSup>
             </m:den>
           </m:f>
+        </m:oMath>
+      </m:oMathPara>
+    </w:p>
+    <w:p>
+      <w:pPr>
+        <w:spacing w:after="0" w:line="240" w:lineRule="auto"/>
+        <w:rPr>
+          <w:rFonts w:ascii="Times New Roman" w:eastAsiaTheme="minorEastAsia" w:hAnsi="Times New Roman" w:cs="Times New Roman"/>
+          <w:sz w:val="24"/>
+        </w:rPr>
+      </w:pPr>
+      <m:oMathPara>
+        <m:oMath>
+          <m:r>
+            <w:rPr>
+              <w:rFonts w:ascii="Cambria Math" w:eastAsiaTheme="minorEastAsia" w:hAnsi="Cambria Math" w:cs="Times New Roman"/>
+              <w:sz w:val="24"/>
+            </w:rPr>
+            <m:t xml:space="preserve">                                                                              </m:t>
+          </m:r>
+          <m:r>
+            <w:rPr>
+              <w:rFonts w:ascii="Cambria Math" w:hAnsi="Cambria Math" w:cs="Times New Roman"/>
+              <w:sz w:val="24"/>
+            </w:rPr>
+            <m:t>=</m:t>
+          </m:r>
+          <m:f>
+            <m:fPr>
+              <m:ctrlPr>
+                <w:rPr>
+                  <w:rFonts w:ascii="Cambria Math" w:hAnsi="Cambria Math" w:cs="Times New Roman"/>
+                  <w:i/>
+                  <w:sz w:val="24"/>
+                </w:rPr>
+              </m:ctrlPr>
+            </m:fPr>
+            <m:num>
+              <m:r>
+                <w:rPr>
+                  <w:rFonts w:ascii="Cambria Math" w:hAnsi="Cambria Math" w:cs="Times New Roman"/>
+                  <w:sz w:val="24"/>
+                </w:rPr>
+                <m:t>α</m:t>
+              </m:r>
+            </m:num>
+            <m:den>
+              <m:r>
+                <w:rPr>
+                  <w:rFonts w:ascii="Cambria Math" w:hAnsi="Cambria Math" w:cs="Times New Roman"/>
+                  <w:sz w:val="24"/>
+                </w:rPr>
+                <m:t>2</m:t>
+              </m:r>
+            </m:den>
+          </m:f>
+          <m:d>
+            <m:dPr>
+              <m:begChr m:val="["/>
+              <m:endChr m:val="]"/>
+              <m:ctrlPr>
+                <w:rPr>
+                  <w:rFonts w:ascii="Cambria Math" w:hAnsi="Cambria Math" w:cs="Times New Roman"/>
+                  <w:i/>
+                  <w:sz w:val="24"/>
+                </w:rPr>
+              </m:ctrlPr>
+            </m:dPr>
+            <m:e>
+              <m:f>
+                <m:fPr>
+                  <m:ctrlPr>
+                    <w:rPr>
+                      <w:rFonts w:ascii="Cambria Math" w:hAnsi="Cambria Math" w:cs="Times New Roman"/>
+                      <w:i/>
+                      <w:sz w:val="24"/>
+                    </w:rPr>
+                  </m:ctrlPr>
+                </m:fPr>
+                <m:num>
+                  <m:sSubSup>
+                    <m:sSubSupPr>
+                      <m:ctrlPr>
+                        <w:rPr>
+                          <w:rFonts w:ascii="Cambria Math" w:hAnsi="Cambria Math" w:cs="Times New Roman"/>
+                          <w:i/>
+                          <w:sz w:val="24"/>
+                        </w:rPr>
+                      </m:ctrlPr>
+                    </m:sSubSupPr>
+                    <m:e>
+                      <m:r>
+                        <w:rPr>
+                          <w:rFonts w:ascii="Cambria Math" w:hAnsi="Cambria Math" w:cs="Times New Roman"/>
+                          <w:sz w:val="24"/>
+                        </w:rPr>
+                        <m:t>u</m:t>
+                      </m:r>
+                    </m:e>
+                    <m:sub>
+                      <m:r>
+                        <w:rPr>
+                          <w:rFonts w:ascii="Cambria Math" w:hAnsi="Cambria Math" w:cs="Times New Roman"/>
+                          <w:sz w:val="24"/>
+                        </w:rPr>
+                        <m:t>n+1</m:t>
+                      </m:r>
+                    </m:sub>
+                    <m:sup>
+                      <m:r>
+                        <w:rPr>
+                          <w:rFonts w:ascii="Cambria Math" w:hAnsi="Cambria Math" w:cs="Times New Roman"/>
+                          <w:sz w:val="24"/>
+                        </w:rPr>
+                        <m:t>j</m:t>
+                      </m:r>
+                    </m:sup>
+                  </m:sSubSup>
+                  <m:r>
+                    <w:rPr>
+                      <w:rFonts w:ascii="Cambria Math" w:hAnsi="Cambria Math" w:cs="Times New Roman"/>
+                      <w:sz w:val="24"/>
+                    </w:rPr>
+                    <m:t>-2</m:t>
+                  </m:r>
+                  <m:sSubSup>
+                    <m:sSubSupPr>
+                      <m:ctrlPr>
+                        <w:rPr>
+                          <w:rFonts w:ascii="Cambria Math" w:hAnsi="Cambria Math" w:cs="Times New Roman"/>
+                          <w:i/>
+                          <w:sz w:val="24"/>
+                        </w:rPr>
+                      </m:ctrlPr>
+                    </m:sSubSupPr>
+                    <m:e>
+                      <m:r>
+                        <w:rPr>
+                          <w:rFonts w:ascii="Cambria Math" w:hAnsi="Cambria Math" w:cs="Times New Roman"/>
+                          <w:sz w:val="24"/>
+                        </w:rPr>
+                        <m:t>u</m:t>
+                      </m:r>
+                    </m:e>
+                    <m:sub>
+                      <m:r>
+                        <w:rPr>
+                          <w:rFonts w:ascii="Cambria Math" w:hAnsi="Cambria Math" w:cs="Times New Roman"/>
+                          <w:sz w:val="24"/>
+                        </w:rPr>
+                        <m:t>n</m:t>
+                      </m:r>
+                    </m:sub>
+                    <m:sup>
+                      <m:r>
+                        <w:rPr>
+                          <w:rFonts w:ascii="Cambria Math" w:hAnsi="Cambria Math" w:cs="Times New Roman"/>
+                          <w:sz w:val="24"/>
+                        </w:rPr>
+                        <m:t>j</m:t>
+                      </m:r>
+                    </m:sup>
+                  </m:sSubSup>
+                  <m:r>
+                    <w:rPr>
+                      <w:rFonts w:ascii="Cambria Math" w:hAnsi="Cambria Math" w:cs="Times New Roman"/>
+                      <w:sz w:val="24"/>
+                    </w:rPr>
+                    <m:t>+</m:t>
+                  </m:r>
+                  <m:sSubSup>
+                    <m:sSubSupPr>
+                      <m:ctrlPr>
+                        <w:rPr>
+                          <w:rFonts w:ascii="Cambria Math" w:hAnsi="Cambria Math" w:cs="Times New Roman"/>
+                          <w:i/>
+                          <w:sz w:val="24"/>
+                        </w:rPr>
+                      </m:ctrlPr>
+                    </m:sSubSupPr>
+                    <m:e>
+                      <m:r>
+                        <w:rPr>
+                          <w:rFonts w:ascii="Cambria Math" w:hAnsi="Cambria Math" w:cs="Times New Roman"/>
+                          <w:sz w:val="24"/>
+                        </w:rPr>
+                        <m:t>u</m:t>
+                      </m:r>
+                    </m:e>
+                    <m:sub>
+                      <m:r>
+                        <w:rPr>
+                          <w:rFonts w:ascii="Cambria Math" w:hAnsi="Cambria Math" w:cs="Times New Roman"/>
+                          <w:sz w:val="24"/>
+                        </w:rPr>
+                        <m:t>n-1</m:t>
+                      </m:r>
+                    </m:sub>
+                    <m:sup>
+                      <m:r>
+                        <w:rPr>
+                          <w:rFonts w:ascii="Cambria Math" w:hAnsi="Cambria Math" w:cs="Times New Roman"/>
+                          <w:sz w:val="24"/>
+                        </w:rPr>
+                        <m:t>j</m:t>
+                      </m:r>
+                    </m:sup>
+                  </m:sSubSup>
+                </m:num>
+                <m:den>
+                  <m:sSup>
+                    <m:sSupPr>
+                      <m:ctrlPr>
+                        <w:rPr>
+                          <w:rFonts w:ascii="Cambria Math" w:hAnsi="Cambria Math" w:cs="Times New Roman"/>
+                          <w:i/>
+                          <w:sz w:val="24"/>
+                        </w:rPr>
+                      </m:ctrlPr>
+                    </m:sSupPr>
+                    <m:e>
+                      <m:d>
+                        <m:dPr>
+                          <m:ctrlPr>
+                            <w:rPr>
+                              <w:rFonts w:ascii="Cambria Math" w:hAnsi="Cambria Math" w:cs="Times New Roman"/>
+                              <w:i/>
+                              <w:sz w:val="24"/>
+                            </w:rPr>
+                          </m:ctrlPr>
+                        </m:dPr>
+                        <m:e>
+                          <m:r>
+                            <w:rPr>
+                              <w:rFonts w:ascii="Cambria Math" w:hAnsi="Cambria Math" w:cs="Times New Roman"/>
+                              <w:sz w:val="24"/>
+                            </w:rPr>
+                            <m:t>∆x</m:t>
+                          </m:r>
+                        </m:e>
+                      </m:d>
+                    </m:e>
+                    <m:sup>
+                      <m:r>
+                        <w:rPr>
+                          <w:rFonts w:ascii="Cambria Math" w:hAnsi="Cambria Math" w:cs="Times New Roman"/>
+                          <w:sz w:val="24"/>
+                        </w:rPr>
+                        <m:t>2</m:t>
+                      </m:r>
+                    </m:sup>
+                  </m:sSup>
+                </m:den>
+              </m:f>
+              <m:r>
+                <w:rPr>
+                  <w:rFonts w:ascii="Cambria Math" w:hAnsi="Cambria Math" w:cs="Times New Roman"/>
+                  <w:sz w:val="24"/>
+                </w:rPr>
+                <m:t>+</m:t>
+              </m:r>
+              <m:f>
+                <m:fPr>
+                  <m:ctrlPr>
+                    <w:rPr>
+                      <w:rFonts w:ascii="Cambria Math" w:hAnsi="Cambria Math" w:cs="Times New Roman"/>
+                      <w:i/>
+                      <w:sz w:val="24"/>
+                    </w:rPr>
+                  </m:ctrlPr>
+                </m:fPr>
+                <m:num>
+                  <m:sSubSup>
+                    <m:sSubSupPr>
+                      <m:ctrlPr>
+                        <w:rPr>
+                          <w:rFonts w:ascii="Cambria Math" w:hAnsi="Cambria Math" w:cs="Times New Roman"/>
+                          <w:i/>
+                          <w:sz w:val="24"/>
+                        </w:rPr>
+                      </m:ctrlPr>
+                    </m:sSubSupPr>
+                    <m:e>
+                      <m:r>
+                        <w:rPr>
+                          <w:rFonts w:ascii="Cambria Math" w:hAnsi="Cambria Math" w:cs="Times New Roman"/>
+                          <w:sz w:val="24"/>
+                        </w:rPr>
+                        <m:t>u</m:t>
+                      </m:r>
+                    </m:e>
+                    <m:sub>
+                      <m:r>
+                        <w:rPr>
+                          <w:rFonts w:ascii="Cambria Math" w:hAnsi="Cambria Math" w:cs="Times New Roman"/>
+                          <w:sz w:val="24"/>
+                        </w:rPr>
+                        <m:t>n+1</m:t>
+                      </m:r>
+                    </m:sub>
+                    <m:sup>
+                      <m:r>
+                        <w:rPr>
+                          <w:rFonts w:ascii="Cambria Math" w:hAnsi="Cambria Math" w:cs="Times New Roman"/>
+                          <w:sz w:val="24"/>
+                        </w:rPr>
+                        <m:t>j+1</m:t>
+                      </m:r>
+                    </m:sup>
+                  </m:sSubSup>
+                  <m:r>
+                    <w:rPr>
+                      <w:rFonts w:ascii="Cambria Math" w:hAnsi="Cambria Math" w:cs="Times New Roman"/>
+                      <w:sz w:val="24"/>
+                    </w:rPr>
+                    <m:t>-2</m:t>
+                  </m:r>
+                  <m:sSubSup>
+                    <m:sSubSupPr>
+                      <m:ctrlPr>
+                        <w:rPr>
+                          <w:rFonts w:ascii="Cambria Math" w:hAnsi="Cambria Math" w:cs="Times New Roman"/>
+                          <w:i/>
+                          <w:sz w:val="24"/>
+                        </w:rPr>
+                      </m:ctrlPr>
+                    </m:sSubSupPr>
+                    <m:e>
+                      <m:r>
+                        <w:rPr>
+                          <w:rFonts w:ascii="Cambria Math" w:hAnsi="Cambria Math" w:cs="Times New Roman"/>
+                          <w:sz w:val="24"/>
+                        </w:rPr>
+                        <m:t>u</m:t>
+                      </m:r>
+                    </m:e>
+                    <m:sub>
+                      <m:r>
+                        <w:rPr>
+                          <w:rFonts w:ascii="Cambria Math" w:hAnsi="Cambria Math" w:cs="Times New Roman"/>
+                          <w:sz w:val="24"/>
+                        </w:rPr>
+                        <m:t>n</m:t>
+                      </m:r>
+                    </m:sub>
+                    <m:sup>
+                      <m:r>
+                        <w:rPr>
+                          <w:rFonts w:ascii="Cambria Math" w:hAnsi="Cambria Math" w:cs="Times New Roman"/>
+                          <w:sz w:val="24"/>
+                        </w:rPr>
+                        <m:t>j+1</m:t>
+                      </m:r>
+                    </m:sup>
+                  </m:sSubSup>
+                  <m:r>
+                    <w:rPr>
+                      <w:rFonts w:ascii="Cambria Math" w:hAnsi="Cambria Math" w:cs="Times New Roman"/>
+                      <w:sz w:val="24"/>
+                    </w:rPr>
+                    <m:t>+</m:t>
+                  </m:r>
+                  <m:sSubSup>
+                    <m:sSubSupPr>
+                      <m:ctrlPr>
+                        <w:rPr>
+                          <w:rFonts w:ascii="Cambria Math" w:hAnsi="Cambria Math" w:cs="Times New Roman"/>
+                          <w:i/>
+                          <w:sz w:val="24"/>
+                        </w:rPr>
+                      </m:ctrlPr>
+                    </m:sSubSupPr>
+                    <m:e>
+                      <m:r>
+                        <w:rPr>
+                          <w:rFonts w:ascii="Cambria Math" w:hAnsi="Cambria Math" w:cs="Times New Roman"/>
+                          <w:sz w:val="24"/>
+                        </w:rPr>
+                        <m:t>u</m:t>
+                      </m:r>
+                    </m:e>
+                    <m:sub>
+                      <m:r>
+                        <w:rPr>
+                          <w:rFonts w:ascii="Cambria Math" w:hAnsi="Cambria Math" w:cs="Times New Roman"/>
+                          <w:sz w:val="24"/>
+                        </w:rPr>
+                        <m:t>n-1</m:t>
+                      </m:r>
+                    </m:sub>
+                    <m:sup>
+                      <m:r>
+                        <w:rPr>
+                          <w:rFonts w:ascii="Cambria Math" w:hAnsi="Cambria Math" w:cs="Times New Roman"/>
+                          <w:sz w:val="24"/>
+                        </w:rPr>
+                        <m:t>j+1</m:t>
+                      </m:r>
+                    </m:sup>
+                  </m:sSubSup>
+                </m:num>
+                <m:den>
+                  <m:sSup>
+                    <m:sSupPr>
+                      <m:ctrlPr>
+                        <w:rPr>
+                          <w:rFonts w:ascii="Cambria Math" w:hAnsi="Cambria Math" w:cs="Times New Roman"/>
+                          <w:i/>
+                          <w:sz w:val="24"/>
+                        </w:rPr>
+                      </m:ctrlPr>
+                    </m:sSupPr>
+                    <m:e>
+                      <m:d>
+                        <m:dPr>
+                          <m:ctrlPr>
+                            <w:rPr>
+                              <w:rFonts w:ascii="Cambria Math" w:hAnsi="Cambria Math" w:cs="Times New Roman"/>
+                              <w:i/>
+                              <w:sz w:val="24"/>
+                            </w:rPr>
+                          </m:ctrlPr>
+                        </m:dPr>
+                        <m:e>
+                          <m:r>
+                            <w:rPr>
+                              <w:rFonts w:ascii="Cambria Math" w:hAnsi="Cambria Math" w:cs="Times New Roman"/>
+                              <w:sz w:val="24"/>
+                            </w:rPr>
+                            <m:t>∆x</m:t>
+                          </m:r>
+                        </m:e>
+                      </m:d>
+                    </m:e>
+                    <m:sup>
+                      <m:r>
+                        <w:rPr>
+                          <w:rFonts w:ascii="Cambria Math" w:hAnsi="Cambria Math" w:cs="Times New Roman"/>
+                          <w:sz w:val="24"/>
+                        </w:rPr>
+                        <m:t>2</m:t>
+                      </m:r>
+                    </m:sup>
+                  </m:sSup>
+                </m:den>
+              </m:f>
+            </m:e>
+          </m:d>
         </m:oMath>
       </m:oMathPara>
     </w:p>
@@ -1370,6 +1818,8 @@
           <w:sz w:val="24"/>
         </w:rPr>
       </w:pPr>
+      <w:bookmarkStart w:id="0" w:name="_GoBack"/>
+      <w:bookmarkEnd w:id="0"/>
     </w:p>
     <w:p>
       <w:pPr>
@@ -1974,7 +2424,7 @@
           <w:rFonts w:ascii="Times New Roman" w:eastAsiaTheme="minorEastAsia" w:hAnsi="Times New Roman" w:cs="Times New Roman"/>
           <w:sz w:val="24"/>
         </w:rPr>
-        <w:t>e can w</w:t>
+        <w:t>e w</w:t>
       </w:r>
       <w:r>
         <w:rPr>
@@ -2002,7 +2452,7 @@
           <w:rFonts w:ascii="Times New Roman" w:eastAsiaTheme="minorEastAsia" w:hAnsi="Times New Roman" w:cs="Times New Roman"/>
           <w:sz w:val="24"/>
         </w:rPr>
-        <w:t xml:space="preserve"> spatial iterations to get a sense of the system that will need to be solved every time step.</w:t>
+        <w:t xml:space="preserve"> iterations to get a sense of the system that will need to be solved every time step.</w:t>
       </w:r>
     </w:p>
     <w:p>
@@ -2668,6 +3118,708 @@
           </m:sSubSup>
         </m:oMath>
       </m:oMathPara>
+    </w:p>
+    <w:p>
+      <w:pPr>
+        <w:spacing w:after="0" w:line="240" w:lineRule="auto"/>
+        <w:rPr>
+          <w:rFonts w:ascii="Times New Roman" w:eastAsiaTheme="minorEastAsia" w:hAnsi="Times New Roman" w:cs="Times New Roman"/>
+          <w:sz w:val="24"/>
+        </w:rPr>
+      </w:pPr>
+    </w:p>
+    <w:p>
+      <w:pPr>
+        <w:spacing w:after="0" w:line="240" w:lineRule="auto"/>
+        <w:rPr>
+          <w:rFonts w:ascii="Times New Roman" w:eastAsiaTheme="minorEastAsia" w:hAnsi="Times New Roman" w:cs="Times New Roman"/>
+          <w:sz w:val="24"/>
+        </w:rPr>
+      </w:pPr>
+      <m:oMathPara>
+        <m:oMath>
+          <m:r>
+            <w:rPr>
+              <w:rFonts w:ascii="Cambria Math" w:eastAsiaTheme="minorEastAsia" w:hAnsi="Cambria Math" w:cs="Times New Roman"/>
+              <w:sz w:val="24"/>
+            </w:rPr>
+            <m:t>n=</m:t>
+          </m:r>
+          <m:r>
+            <w:rPr>
+              <w:rFonts w:ascii="Cambria Math" w:eastAsiaTheme="minorEastAsia" w:hAnsi="Cambria Math" w:cs="Times New Roman"/>
+              <w:sz w:val="24"/>
+            </w:rPr>
+            <m:t>3</m:t>
+          </m:r>
+          <m:r>
+            <w:rPr>
+              <w:rFonts w:ascii="Cambria Math" w:eastAsiaTheme="minorEastAsia" w:hAnsi="Cambria Math" w:cs="Times New Roman"/>
+              <w:sz w:val="24"/>
+            </w:rPr>
+            <m:t>⟹-r</m:t>
+          </m:r>
+          <m:sSubSup>
+            <m:sSubSupPr>
+              <m:ctrlPr>
+                <w:rPr>
+                  <w:rFonts w:ascii="Cambria Math" w:eastAsiaTheme="minorEastAsia" w:hAnsi="Cambria Math" w:cs="Times New Roman"/>
+                  <w:i/>
+                  <w:sz w:val="24"/>
+                </w:rPr>
+              </m:ctrlPr>
+            </m:sSubSupPr>
+            <m:e>
+              <m:r>
+                <w:rPr>
+                  <w:rFonts w:ascii="Cambria Math" w:eastAsiaTheme="minorEastAsia" w:hAnsi="Cambria Math" w:cs="Times New Roman"/>
+                  <w:sz w:val="24"/>
+                </w:rPr>
+                <m:t>u</m:t>
+              </m:r>
+            </m:e>
+            <m:sub>
+              <m:r>
+                <w:rPr>
+                  <w:rFonts w:ascii="Cambria Math" w:eastAsiaTheme="minorEastAsia" w:hAnsi="Cambria Math" w:cs="Times New Roman"/>
+                  <w:sz w:val="24"/>
+                </w:rPr>
+                <m:t>2</m:t>
+              </m:r>
+            </m:sub>
+            <m:sup>
+              <m:r>
+                <w:rPr>
+                  <w:rFonts w:ascii="Cambria Math" w:eastAsiaTheme="minorEastAsia" w:hAnsi="Cambria Math" w:cs="Times New Roman"/>
+                  <w:sz w:val="24"/>
+                </w:rPr>
+                <m:t>j+1</m:t>
+              </m:r>
+            </m:sup>
+          </m:sSubSup>
+          <m:r>
+            <w:rPr>
+              <w:rFonts w:ascii="Cambria Math" w:eastAsiaTheme="minorEastAsia" w:hAnsi="Cambria Math" w:cs="Times New Roman"/>
+              <w:sz w:val="24"/>
+            </w:rPr>
+            <m:t>+</m:t>
+          </m:r>
+          <m:d>
+            <m:dPr>
+              <m:ctrlPr>
+                <w:rPr>
+                  <w:rFonts w:ascii="Cambria Math" w:eastAsiaTheme="minorEastAsia" w:hAnsi="Cambria Math" w:cs="Times New Roman"/>
+                  <w:i/>
+                  <w:sz w:val="24"/>
+                </w:rPr>
+              </m:ctrlPr>
+            </m:dPr>
+            <m:e>
+              <m:r>
+                <w:rPr>
+                  <w:rFonts w:ascii="Cambria Math" w:eastAsiaTheme="minorEastAsia" w:hAnsi="Cambria Math" w:cs="Times New Roman"/>
+                  <w:sz w:val="24"/>
+                </w:rPr>
+                <m:t>1+2r</m:t>
+              </m:r>
+            </m:e>
+          </m:d>
+          <m:sSubSup>
+            <m:sSubSupPr>
+              <m:ctrlPr>
+                <w:rPr>
+                  <w:rFonts w:ascii="Cambria Math" w:eastAsiaTheme="minorEastAsia" w:hAnsi="Cambria Math" w:cs="Times New Roman"/>
+                  <w:i/>
+                  <w:sz w:val="24"/>
+                </w:rPr>
+              </m:ctrlPr>
+            </m:sSubSupPr>
+            <m:e>
+              <m:r>
+                <w:rPr>
+                  <w:rFonts w:ascii="Cambria Math" w:eastAsiaTheme="minorEastAsia" w:hAnsi="Cambria Math" w:cs="Times New Roman"/>
+                  <w:sz w:val="24"/>
+                </w:rPr>
+                <m:t>u</m:t>
+              </m:r>
+            </m:e>
+            <m:sub>
+              <m:r>
+                <w:rPr>
+                  <w:rFonts w:ascii="Cambria Math" w:eastAsiaTheme="minorEastAsia" w:hAnsi="Cambria Math" w:cs="Times New Roman"/>
+                  <w:sz w:val="24"/>
+                </w:rPr>
+                <m:t>3</m:t>
+              </m:r>
+            </m:sub>
+            <m:sup>
+              <m:r>
+                <w:rPr>
+                  <w:rFonts w:ascii="Cambria Math" w:eastAsiaTheme="minorEastAsia" w:hAnsi="Cambria Math" w:cs="Times New Roman"/>
+                  <w:sz w:val="24"/>
+                </w:rPr>
+                <m:t>j+1</m:t>
+              </m:r>
+            </m:sup>
+          </m:sSubSup>
+          <m:r>
+            <w:rPr>
+              <w:rFonts w:ascii="Cambria Math" w:eastAsiaTheme="minorEastAsia" w:hAnsi="Cambria Math" w:cs="Times New Roman"/>
+              <w:sz w:val="24"/>
+            </w:rPr>
+            <m:t>-r</m:t>
+          </m:r>
+          <m:sSubSup>
+            <m:sSubSupPr>
+              <m:ctrlPr>
+                <w:rPr>
+                  <w:rFonts w:ascii="Cambria Math" w:eastAsiaTheme="minorEastAsia" w:hAnsi="Cambria Math" w:cs="Times New Roman"/>
+                  <w:i/>
+                  <w:sz w:val="24"/>
+                </w:rPr>
+              </m:ctrlPr>
+            </m:sSubSupPr>
+            <m:e>
+              <m:r>
+                <w:rPr>
+                  <w:rFonts w:ascii="Cambria Math" w:eastAsiaTheme="minorEastAsia" w:hAnsi="Cambria Math" w:cs="Times New Roman"/>
+                  <w:sz w:val="24"/>
+                </w:rPr>
+                <m:t>u</m:t>
+              </m:r>
+            </m:e>
+            <m:sub>
+              <m:r>
+                <w:rPr>
+                  <w:rFonts w:ascii="Cambria Math" w:eastAsiaTheme="minorEastAsia" w:hAnsi="Cambria Math" w:cs="Times New Roman"/>
+                  <w:sz w:val="24"/>
+                </w:rPr>
+                <m:t>4</m:t>
+              </m:r>
+            </m:sub>
+            <m:sup>
+              <m:r>
+                <w:rPr>
+                  <w:rFonts w:ascii="Cambria Math" w:eastAsiaTheme="minorEastAsia" w:hAnsi="Cambria Math" w:cs="Times New Roman"/>
+                  <w:sz w:val="24"/>
+                </w:rPr>
+                <m:t>j+1</m:t>
+              </m:r>
+            </m:sup>
+          </m:sSubSup>
+          <m:r>
+            <w:rPr>
+              <w:rFonts w:ascii="Cambria Math" w:eastAsiaTheme="minorEastAsia" w:hAnsi="Cambria Math" w:cs="Times New Roman"/>
+              <w:sz w:val="24"/>
+            </w:rPr>
+            <m:t>=r</m:t>
+          </m:r>
+          <m:sSubSup>
+            <m:sSubSupPr>
+              <m:ctrlPr>
+                <w:rPr>
+                  <w:rFonts w:ascii="Cambria Math" w:eastAsiaTheme="minorEastAsia" w:hAnsi="Cambria Math" w:cs="Times New Roman"/>
+                  <w:i/>
+                  <w:sz w:val="24"/>
+                </w:rPr>
+              </m:ctrlPr>
+            </m:sSubSupPr>
+            <m:e>
+              <m:r>
+                <w:rPr>
+                  <w:rFonts w:ascii="Cambria Math" w:eastAsiaTheme="minorEastAsia" w:hAnsi="Cambria Math" w:cs="Times New Roman"/>
+                  <w:sz w:val="24"/>
+                </w:rPr>
+                <m:t>u</m:t>
+              </m:r>
+            </m:e>
+            <m:sub>
+              <m:r>
+                <w:rPr>
+                  <w:rFonts w:ascii="Cambria Math" w:eastAsiaTheme="minorEastAsia" w:hAnsi="Cambria Math" w:cs="Times New Roman"/>
+                  <w:sz w:val="24"/>
+                </w:rPr>
+                <m:t>2</m:t>
+              </m:r>
+            </m:sub>
+            <m:sup>
+              <m:r>
+                <w:rPr>
+                  <w:rFonts w:ascii="Cambria Math" w:eastAsiaTheme="minorEastAsia" w:hAnsi="Cambria Math" w:cs="Times New Roman"/>
+                  <w:sz w:val="24"/>
+                </w:rPr>
+                <m:t>j</m:t>
+              </m:r>
+            </m:sup>
+          </m:sSubSup>
+          <m:r>
+            <w:rPr>
+              <w:rFonts w:ascii="Cambria Math" w:eastAsiaTheme="minorEastAsia" w:hAnsi="Cambria Math" w:cs="Times New Roman"/>
+              <w:sz w:val="24"/>
+            </w:rPr>
+            <m:t>+</m:t>
+          </m:r>
+          <m:d>
+            <m:dPr>
+              <m:ctrlPr>
+                <w:rPr>
+                  <w:rFonts w:ascii="Cambria Math" w:eastAsiaTheme="minorEastAsia" w:hAnsi="Cambria Math" w:cs="Times New Roman"/>
+                  <w:i/>
+                  <w:sz w:val="24"/>
+                </w:rPr>
+              </m:ctrlPr>
+            </m:dPr>
+            <m:e>
+              <m:r>
+                <w:rPr>
+                  <w:rFonts w:ascii="Cambria Math" w:eastAsiaTheme="minorEastAsia" w:hAnsi="Cambria Math" w:cs="Times New Roman"/>
+                  <w:sz w:val="24"/>
+                </w:rPr>
+                <m:t>1-2r</m:t>
+              </m:r>
+            </m:e>
+          </m:d>
+          <m:sSubSup>
+            <m:sSubSupPr>
+              <m:ctrlPr>
+                <w:rPr>
+                  <w:rFonts w:ascii="Cambria Math" w:eastAsiaTheme="minorEastAsia" w:hAnsi="Cambria Math" w:cs="Times New Roman"/>
+                  <w:i/>
+                  <w:sz w:val="24"/>
+                </w:rPr>
+              </m:ctrlPr>
+            </m:sSubSupPr>
+            <m:e>
+              <m:r>
+                <w:rPr>
+                  <w:rFonts w:ascii="Cambria Math" w:eastAsiaTheme="minorEastAsia" w:hAnsi="Cambria Math" w:cs="Times New Roman"/>
+                  <w:sz w:val="24"/>
+                </w:rPr>
+                <m:t>u</m:t>
+              </m:r>
+            </m:e>
+            <m:sub>
+              <m:r>
+                <w:rPr>
+                  <w:rFonts w:ascii="Cambria Math" w:eastAsiaTheme="minorEastAsia" w:hAnsi="Cambria Math" w:cs="Times New Roman"/>
+                  <w:sz w:val="24"/>
+                </w:rPr>
+                <m:t>3</m:t>
+              </m:r>
+            </m:sub>
+            <m:sup>
+              <m:r>
+                <w:rPr>
+                  <w:rFonts w:ascii="Cambria Math" w:eastAsiaTheme="minorEastAsia" w:hAnsi="Cambria Math" w:cs="Times New Roman"/>
+                  <w:sz w:val="24"/>
+                </w:rPr>
+                <m:t>j</m:t>
+              </m:r>
+            </m:sup>
+          </m:sSubSup>
+          <m:r>
+            <w:rPr>
+              <w:rFonts w:ascii="Cambria Math" w:eastAsiaTheme="minorEastAsia" w:hAnsi="Cambria Math" w:cs="Times New Roman"/>
+              <w:sz w:val="24"/>
+            </w:rPr>
+            <m:t>+r</m:t>
+          </m:r>
+          <m:sSubSup>
+            <m:sSubSupPr>
+              <m:ctrlPr>
+                <w:rPr>
+                  <w:rFonts w:ascii="Cambria Math" w:eastAsiaTheme="minorEastAsia" w:hAnsi="Cambria Math" w:cs="Times New Roman"/>
+                  <w:i/>
+                  <w:sz w:val="24"/>
+                </w:rPr>
+              </m:ctrlPr>
+            </m:sSubSupPr>
+            <m:e>
+              <m:r>
+                <w:rPr>
+                  <w:rFonts w:ascii="Cambria Math" w:eastAsiaTheme="minorEastAsia" w:hAnsi="Cambria Math" w:cs="Times New Roman"/>
+                  <w:sz w:val="24"/>
+                </w:rPr>
+                <m:t>u</m:t>
+              </m:r>
+            </m:e>
+            <m:sub>
+              <m:r>
+                <w:rPr>
+                  <w:rFonts w:ascii="Cambria Math" w:eastAsiaTheme="minorEastAsia" w:hAnsi="Cambria Math" w:cs="Times New Roman"/>
+                  <w:sz w:val="24"/>
+                </w:rPr>
+                <m:t>4</m:t>
+              </m:r>
+            </m:sub>
+            <m:sup>
+              <m:r>
+                <w:rPr>
+                  <w:rFonts w:ascii="Cambria Math" w:eastAsiaTheme="minorEastAsia" w:hAnsi="Cambria Math" w:cs="Times New Roman"/>
+                  <w:sz w:val="24"/>
+                </w:rPr>
+                <m:t>j</m:t>
+              </m:r>
+            </m:sup>
+          </m:sSubSup>
+        </m:oMath>
+      </m:oMathPara>
+    </w:p>
+    <w:p>
+      <w:pPr>
+        <w:spacing w:after="0" w:line="240" w:lineRule="auto"/>
+        <w:rPr>
+          <w:rFonts w:ascii="Times New Roman" w:eastAsiaTheme="minorEastAsia" w:hAnsi="Times New Roman" w:cs="Times New Roman"/>
+          <w:sz w:val="24"/>
+        </w:rPr>
+      </w:pPr>
+    </w:p>
+    <w:p>
+      <w:pPr>
+        <w:spacing w:after="0" w:line="240" w:lineRule="auto"/>
+        <w:rPr>
+          <w:rFonts w:ascii="Times New Roman" w:eastAsiaTheme="minorEastAsia" w:hAnsi="Times New Roman" w:cs="Times New Roman"/>
+          <w:sz w:val="24"/>
+        </w:rPr>
+      </w:pPr>
+      <m:oMathPara>
+        <m:oMath>
+          <m:r>
+            <w:rPr>
+              <w:rFonts w:ascii="Cambria Math" w:eastAsiaTheme="minorEastAsia" w:hAnsi="Cambria Math" w:cs="Times New Roman"/>
+              <w:sz w:val="24"/>
+            </w:rPr>
+            <w:lastRenderedPageBreak/>
+            <m:t>n=</m:t>
+          </m:r>
+          <m:r>
+            <w:rPr>
+              <w:rFonts w:ascii="Cambria Math" w:eastAsiaTheme="minorEastAsia" w:hAnsi="Cambria Math" w:cs="Times New Roman"/>
+              <w:sz w:val="24"/>
+            </w:rPr>
+            <m:t>N-1</m:t>
+          </m:r>
+          <m:r>
+            <w:rPr>
+              <w:rFonts w:ascii="Cambria Math" w:eastAsiaTheme="minorEastAsia" w:hAnsi="Cambria Math" w:cs="Times New Roman"/>
+              <w:sz w:val="24"/>
+            </w:rPr>
+            <m:t>⟹-r</m:t>
+          </m:r>
+          <m:sSubSup>
+            <m:sSubSupPr>
+              <m:ctrlPr>
+                <w:rPr>
+                  <w:rFonts w:ascii="Cambria Math" w:eastAsiaTheme="minorEastAsia" w:hAnsi="Cambria Math" w:cs="Times New Roman"/>
+                  <w:i/>
+                  <w:sz w:val="24"/>
+                </w:rPr>
+              </m:ctrlPr>
+            </m:sSubSupPr>
+            <m:e>
+              <m:r>
+                <w:rPr>
+                  <w:rFonts w:ascii="Cambria Math" w:eastAsiaTheme="minorEastAsia" w:hAnsi="Cambria Math" w:cs="Times New Roman"/>
+                  <w:sz w:val="24"/>
+                </w:rPr>
+                <m:t>u</m:t>
+              </m:r>
+            </m:e>
+            <m:sub>
+              <m:r>
+                <w:rPr>
+                  <w:rFonts w:ascii="Cambria Math" w:eastAsiaTheme="minorEastAsia" w:hAnsi="Cambria Math" w:cs="Times New Roman"/>
+                  <w:sz w:val="24"/>
+                </w:rPr>
+                <m:t>N-2</m:t>
+              </m:r>
+            </m:sub>
+            <m:sup>
+              <m:r>
+                <w:rPr>
+                  <w:rFonts w:ascii="Cambria Math" w:eastAsiaTheme="minorEastAsia" w:hAnsi="Cambria Math" w:cs="Times New Roman"/>
+                  <w:sz w:val="24"/>
+                </w:rPr>
+                <m:t>j+1</m:t>
+              </m:r>
+            </m:sup>
+          </m:sSubSup>
+          <m:r>
+            <w:rPr>
+              <w:rFonts w:ascii="Cambria Math" w:eastAsiaTheme="minorEastAsia" w:hAnsi="Cambria Math" w:cs="Times New Roman"/>
+              <w:sz w:val="24"/>
+            </w:rPr>
+            <m:t>+</m:t>
+          </m:r>
+          <m:d>
+            <m:dPr>
+              <m:ctrlPr>
+                <w:rPr>
+                  <w:rFonts w:ascii="Cambria Math" w:eastAsiaTheme="minorEastAsia" w:hAnsi="Cambria Math" w:cs="Times New Roman"/>
+                  <w:i/>
+                  <w:sz w:val="24"/>
+                </w:rPr>
+              </m:ctrlPr>
+            </m:dPr>
+            <m:e>
+              <m:r>
+                <w:rPr>
+                  <w:rFonts w:ascii="Cambria Math" w:eastAsiaTheme="minorEastAsia" w:hAnsi="Cambria Math" w:cs="Times New Roman"/>
+                  <w:sz w:val="24"/>
+                </w:rPr>
+                <m:t>1+2r</m:t>
+              </m:r>
+            </m:e>
+          </m:d>
+          <m:sSubSup>
+            <m:sSubSupPr>
+              <m:ctrlPr>
+                <w:rPr>
+                  <w:rFonts w:ascii="Cambria Math" w:eastAsiaTheme="minorEastAsia" w:hAnsi="Cambria Math" w:cs="Times New Roman"/>
+                  <w:i/>
+                  <w:sz w:val="24"/>
+                </w:rPr>
+              </m:ctrlPr>
+            </m:sSubSupPr>
+            <m:e>
+              <m:r>
+                <w:rPr>
+                  <w:rFonts w:ascii="Cambria Math" w:eastAsiaTheme="minorEastAsia" w:hAnsi="Cambria Math" w:cs="Times New Roman"/>
+                  <w:sz w:val="24"/>
+                </w:rPr>
+                <m:t>u</m:t>
+              </m:r>
+            </m:e>
+            <m:sub>
+              <m:r>
+                <w:rPr>
+                  <w:rFonts w:ascii="Cambria Math" w:eastAsiaTheme="minorEastAsia" w:hAnsi="Cambria Math" w:cs="Times New Roman"/>
+                  <w:sz w:val="24"/>
+                </w:rPr>
+                <m:t>N-1</m:t>
+              </m:r>
+            </m:sub>
+            <m:sup>
+              <m:r>
+                <w:rPr>
+                  <w:rFonts w:ascii="Cambria Math" w:eastAsiaTheme="minorEastAsia" w:hAnsi="Cambria Math" w:cs="Times New Roman"/>
+                  <w:sz w:val="24"/>
+                </w:rPr>
+                <m:t>j+1</m:t>
+              </m:r>
+            </m:sup>
+          </m:sSubSup>
+          <m:r>
+            <w:rPr>
+              <w:rFonts w:ascii="Cambria Math" w:eastAsiaTheme="minorEastAsia" w:hAnsi="Cambria Math" w:cs="Times New Roman"/>
+              <w:sz w:val="24"/>
+            </w:rPr>
+            <m:t>-r</m:t>
+          </m:r>
+          <m:sSubSup>
+            <m:sSubSupPr>
+              <m:ctrlPr>
+                <w:rPr>
+                  <w:rFonts w:ascii="Cambria Math" w:eastAsiaTheme="minorEastAsia" w:hAnsi="Cambria Math" w:cs="Times New Roman"/>
+                  <w:i/>
+                  <w:sz w:val="24"/>
+                </w:rPr>
+              </m:ctrlPr>
+            </m:sSubSupPr>
+            <m:e>
+              <m:r>
+                <w:rPr>
+                  <w:rFonts w:ascii="Cambria Math" w:eastAsiaTheme="minorEastAsia" w:hAnsi="Cambria Math" w:cs="Times New Roman"/>
+                  <w:sz w:val="24"/>
+                </w:rPr>
+                <m:t>u</m:t>
+              </m:r>
+            </m:e>
+            <m:sub>
+              <m:r>
+                <w:rPr>
+                  <w:rFonts w:ascii="Cambria Math" w:eastAsiaTheme="minorEastAsia" w:hAnsi="Cambria Math" w:cs="Times New Roman"/>
+                  <w:sz w:val="24"/>
+                </w:rPr>
+                <m:t>N</m:t>
+              </m:r>
+            </m:sub>
+            <m:sup>
+              <m:r>
+                <w:rPr>
+                  <w:rFonts w:ascii="Cambria Math" w:eastAsiaTheme="minorEastAsia" w:hAnsi="Cambria Math" w:cs="Times New Roman"/>
+                  <w:sz w:val="24"/>
+                </w:rPr>
+                <m:t>j+1</m:t>
+              </m:r>
+            </m:sup>
+          </m:sSubSup>
+          <m:r>
+            <w:rPr>
+              <w:rFonts w:ascii="Cambria Math" w:eastAsiaTheme="minorEastAsia" w:hAnsi="Cambria Math" w:cs="Times New Roman"/>
+              <w:sz w:val="24"/>
+            </w:rPr>
+            <m:t>=r</m:t>
+          </m:r>
+          <m:sSubSup>
+            <m:sSubSupPr>
+              <m:ctrlPr>
+                <w:rPr>
+                  <w:rFonts w:ascii="Cambria Math" w:eastAsiaTheme="minorEastAsia" w:hAnsi="Cambria Math" w:cs="Times New Roman"/>
+                  <w:i/>
+                  <w:sz w:val="24"/>
+                </w:rPr>
+              </m:ctrlPr>
+            </m:sSubSupPr>
+            <m:e>
+              <m:r>
+                <w:rPr>
+                  <w:rFonts w:ascii="Cambria Math" w:eastAsiaTheme="minorEastAsia" w:hAnsi="Cambria Math" w:cs="Times New Roman"/>
+                  <w:sz w:val="24"/>
+                </w:rPr>
+                <m:t>u</m:t>
+              </m:r>
+            </m:e>
+            <m:sub>
+              <m:r>
+                <w:rPr>
+                  <w:rFonts w:ascii="Cambria Math" w:eastAsiaTheme="minorEastAsia" w:hAnsi="Cambria Math" w:cs="Times New Roman"/>
+                  <w:sz w:val="24"/>
+                </w:rPr>
+                <m:t>N-2</m:t>
+              </m:r>
+            </m:sub>
+            <m:sup>
+              <m:r>
+                <w:rPr>
+                  <w:rFonts w:ascii="Cambria Math" w:eastAsiaTheme="minorEastAsia" w:hAnsi="Cambria Math" w:cs="Times New Roman"/>
+                  <w:sz w:val="24"/>
+                </w:rPr>
+                <m:t>j</m:t>
+              </m:r>
+            </m:sup>
+          </m:sSubSup>
+          <m:r>
+            <w:rPr>
+              <w:rFonts w:ascii="Cambria Math" w:eastAsiaTheme="minorEastAsia" w:hAnsi="Cambria Math" w:cs="Times New Roman"/>
+              <w:sz w:val="24"/>
+            </w:rPr>
+            <m:t>+</m:t>
+          </m:r>
+          <m:d>
+            <m:dPr>
+              <m:ctrlPr>
+                <w:rPr>
+                  <w:rFonts w:ascii="Cambria Math" w:eastAsiaTheme="minorEastAsia" w:hAnsi="Cambria Math" w:cs="Times New Roman"/>
+                  <w:i/>
+                  <w:sz w:val="24"/>
+                </w:rPr>
+              </m:ctrlPr>
+            </m:dPr>
+            <m:e>
+              <m:r>
+                <w:rPr>
+                  <w:rFonts w:ascii="Cambria Math" w:eastAsiaTheme="minorEastAsia" w:hAnsi="Cambria Math" w:cs="Times New Roman"/>
+                  <w:sz w:val="24"/>
+                </w:rPr>
+                <m:t>1-2r</m:t>
+              </m:r>
+            </m:e>
+          </m:d>
+          <m:sSubSup>
+            <m:sSubSupPr>
+              <m:ctrlPr>
+                <w:rPr>
+                  <w:rFonts w:ascii="Cambria Math" w:eastAsiaTheme="minorEastAsia" w:hAnsi="Cambria Math" w:cs="Times New Roman"/>
+                  <w:i/>
+                  <w:sz w:val="24"/>
+                </w:rPr>
+              </m:ctrlPr>
+            </m:sSubSupPr>
+            <m:e>
+              <m:r>
+                <w:rPr>
+                  <w:rFonts w:ascii="Cambria Math" w:eastAsiaTheme="minorEastAsia" w:hAnsi="Cambria Math" w:cs="Times New Roman"/>
+                  <w:sz w:val="24"/>
+                </w:rPr>
+                <m:t>u</m:t>
+              </m:r>
+            </m:e>
+            <m:sub>
+              <m:r>
+                <w:rPr>
+                  <w:rFonts w:ascii="Cambria Math" w:eastAsiaTheme="minorEastAsia" w:hAnsi="Cambria Math" w:cs="Times New Roman"/>
+                  <w:sz w:val="24"/>
+                </w:rPr>
+                <m:t>N-1</m:t>
+              </m:r>
+            </m:sub>
+            <m:sup>
+              <m:r>
+                <w:rPr>
+                  <w:rFonts w:ascii="Cambria Math" w:eastAsiaTheme="minorEastAsia" w:hAnsi="Cambria Math" w:cs="Times New Roman"/>
+                  <w:sz w:val="24"/>
+                </w:rPr>
+                <m:t>j</m:t>
+              </m:r>
+            </m:sup>
+          </m:sSubSup>
+          <m:r>
+            <w:rPr>
+              <w:rFonts w:ascii="Cambria Math" w:eastAsiaTheme="minorEastAsia" w:hAnsi="Cambria Math" w:cs="Times New Roman"/>
+              <w:sz w:val="24"/>
+            </w:rPr>
+            <m:t>+r</m:t>
+          </m:r>
+          <m:sSubSup>
+            <m:sSubSupPr>
+              <m:ctrlPr>
+                <w:rPr>
+                  <w:rFonts w:ascii="Cambria Math" w:eastAsiaTheme="minorEastAsia" w:hAnsi="Cambria Math" w:cs="Times New Roman"/>
+                  <w:i/>
+                  <w:sz w:val="24"/>
+                </w:rPr>
+              </m:ctrlPr>
+            </m:sSubSupPr>
+            <m:e>
+              <m:r>
+                <w:rPr>
+                  <w:rFonts w:ascii="Cambria Math" w:eastAsiaTheme="minorEastAsia" w:hAnsi="Cambria Math" w:cs="Times New Roman"/>
+                  <w:sz w:val="24"/>
+                </w:rPr>
+                <m:t>u</m:t>
+              </m:r>
+            </m:e>
+            <m:sub>
+              <m:r>
+                <w:rPr>
+                  <w:rFonts w:ascii="Cambria Math" w:eastAsiaTheme="minorEastAsia" w:hAnsi="Cambria Math" w:cs="Times New Roman"/>
+                  <w:sz w:val="24"/>
+                </w:rPr>
+                <m:t>N</m:t>
+              </m:r>
+            </m:sub>
+            <m:sup>
+              <m:r>
+                <w:rPr>
+                  <w:rFonts w:ascii="Cambria Math" w:eastAsiaTheme="minorEastAsia" w:hAnsi="Cambria Math" w:cs="Times New Roman"/>
+                  <w:sz w:val="24"/>
+                </w:rPr>
+                <m:t>j</m:t>
+              </m:r>
+            </m:sup>
+          </m:sSubSup>
+        </m:oMath>
+      </m:oMathPara>
+    </w:p>
+    <w:p>
+      <w:pPr>
+        <w:spacing w:after="0" w:line="240" w:lineRule="auto"/>
+        <w:rPr>
+          <w:rFonts w:ascii="Times New Roman" w:eastAsiaTheme="minorEastAsia" w:hAnsi="Times New Roman" w:cs="Times New Roman"/>
+          <w:sz w:val="24"/>
+        </w:rPr>
+      </w:pPr>
     </w:p>
     <w:p>
       <w:pPr>
@@ -4716,8 +5868,6 @@
         </w:rPr>
         <w:t>When you have changing boundary conditions, it is tough to verify the different methods against analytical solutions – but we can do it assuming static boundary conditions</w:t>
       </w:r>
-      <w:bookmarkStart w:id="0" w:name="_GoBack"/>
-      <w:bookmarkEnd w:id="0"/>
     </w:p>
     <w:p>
       <w:pPr>

</xml_diff>